<commit_message>
Version 2, day 5
</commit_message>
<xml_diff>
--- a/Supplementary material for GPT API models can function as highly reliable second screeners.docx
+++ b/Supplementary material for GPT API models can function as highly reliable second screeners.docx
@@ -64,16 +64,7 @@
           <w:i/>
           <w:lang w:val="en-US"/>
         </w:rPr>
-        <w:t>The impact of inclusion probability</w:t>
-      </w:r>
-      <w:bookmarkStart w:id="0" w:name="_GoBack"/>
-      <w:bookmarkEnd w:id="0"/>
-      <w:r>
-        <w:rPr>
-          <w:i/>
-          <w:lang w:val="en-US"/>
-        </w:rPr>
-        <w:t xml:space="preserve"> thresholds on performance metrics.</w:t>
+        <w:t>The impact of inclusion probability thresholds on performance metrics.</w:t>
       </w:r>
     </w:p>
     <w:tbl>
@@ -132,13 +123,16 @@
             </w:pPr>
             <w:r>
               <w:rPr>
+                <w:rFonts w:cs="Times New Roman"/>
                 <w:noProof/>
+                <w:szCs w:val="20"/>
+                <w:lang w:val="en-US"/>
               </w:rPr>
               <w:drawing>
-                <wp:inline distT="0" distB="0" distL="0" distR="0" wp14:anchorId="2662DAFD" wp14:editId="3977EC62">
-                  <wp:extent cx="4212384" cy="3009900"/>
-                  <wp:effectExtent l="0" t="0" r="0" b="0"/>
-                  <wp:docPr id="6" name="Picture 6"/>
+                <wp:inline distT="0" distB="0" distL="0" distR="0">
+                  <wp:extent cx="4267200" cy="3047874"/>
+                  <wp:effectExtent l="0" t="0" r="0" b="635"/>
+                  <wp:docPr id="3" name="Picture 3"/>
                   <wp:cNvGraphicFramePr>
                     <a:graphicFrameLocks xmlns:a="http://schemas.openxmlformats.org/drawingml/2006/main" noChangeAspect="1"/>
                   </wp:cNvGraphicFramePr>
@@ -146,11 +140,17 @@
                     <a:graphicData uri="http://schemas.openxmlformats.org/drawingml/2006/picture">
                       <pic:pic xmlns:pic="http://schemas.openxmlformats.org/drawingml/2006/picture">
                         <pic:nvPicPr>
-                          <pic:cNvPr id="1" name=""/>
+                          <pic:cNvPr id="3" name="plot_FFT.png"/>
                           <pic:cNvPicPr/>
                         </pic:nvPicPr>
                         <pic:blipFill>
-                          <a:blip r:embed="rId4"/>
+                          <a:blip r:embed="rId6" cstate="print">
+                            <a:extLst>
+                              <a:ext uri="{28A0092B-C50C-407E-A947-70E740481C1C}">
+                                <a14:useLocalDpi xmlns:a14="http://schemas.microsoft.com/office/drawing/2010/main" val="0"/>
+                              </a:ext>
+                            </a:extLst>
+                          </a:blip>
                           <a:stretch>
                             <a:fillRect/>
                           </a:stretch>
@@ -158,7 +158,7 @@
                         <pic:spPr>
                           <a:xfrm>
                             <a:off x="0" y="0"/>
-                            <a:ext cx="4236153" cy="3026884"/>
+                            <a:ext cx="4287927" cy="3062678"/>
                           </a:xfrm>
                           <a:prstGeom prst="rect">
                             <a:avLst/>
@@ -210,14 +210,16 @@
             </w:pPr>
             <w:r>
               <w:rPr>
+                <w:rFonts w:cs="Times New Roman"/>
                 <w:noProof/>
+                <w:szCs w:val="20"/>
                 <w:lang w:val="en-US"/>
               </w:rPr>
               <w:drawing>
-                <wp:inline distT="0" distB="0" distL="0" distR="0" wp14:anchorId="48B44896" wp14:editId="47518C4A">
-                  <wp:extent cx="4374062" cy="3124200"/>
-                  <wp:effectExtent l="0" t="0" r="7620" b="0"/>
-                  <wp:docPr id="1" name="Picture 1"/>
+                <wp:inline distT="0" distB="0" distL="0" distR="0">
+                  <wp:extent cx="4267200" cy="3047873"/>
+                  <wp:effectExtent l="0" t="0" r="0" b="635"/>
+                  <wp:docPr id="2" name="Picture 2"/>
                   <wp:cNvGraphicFramePr>
                     <a:graphicFrameLocks xmlns:a="http://schemas.openxmlformats.org/drawingml/2006/main" noChangeAspect="1"/>
                   </wp:cNvGraphicFramePr>
@@ -225,11 +227,11 @@
                     <a:graphicData uri="http://schemas.openxmlformats.org/drawingml/2006/picture">
                       <pic:pic xmlns:pic="http://schemas.openxmlformats.org/drawingml/2006/picture">
                         <pic:nvPicPr>
-                          <pic:cNvPr id="1" name="plot_friends.png"/>
+                          <pic:cNvPr id="2" name="plot_friends.png"/>
                           <pic:cNvPicPr/>
                         </pic:nvPicPr>
                         <pic:blipFill>
-                          <a:blip r:embed="rId5" cstate="print">
+                          <a:blip r:embed="rId7" cstate="print">
                             <a:extLst>
                               <a:ext uri="{28A0092B-C50C-407E-A947-70E740481C1C}">
                                 <a14:useLocalDpi xmlns:a14="http://schemas.microsoft.com/office/drawing/2010/main" val="0"/>
@@ -243,7 +245,7 @@
                         <pic:spPr>
                           <a:xfrm>
                             <a:off x="0" y="0"/>
-                            <a:ext cx="4405123" cy="3146385"/>
+                            <a:ext cx="4292561" cy="3065987"/>
                           </a:xfrm>
                           <a:prstGeom prst="rect">
                             <a:avLst/>
@@ -467,7 +469,16 @@
           <w:szCs w:val="24"/>
           <w:lang w:val="en-US"/>
         </w:rPr>
-        <w:t xml:space="preserve"> out of 10 requests.</w:t>
+        <w:t xml:space="preserve"> out of 10 requests</w:t>
+      </w:r>
+      <w:r>
+        <w:rPr>
+          <w:rFonts w:cs="Times New Roman"/>
+          <w:sz w:val="20"/>
+          <w:szCs w:val="24"/>
+          <w:lang w:val="en-US"/>
+        </w:rPr>
+        <w:t>.</w:t>
       </w:r>
     </w:p>
     <w:p>
@@ -476,17 +487,11 @@
           <w:lang w:val="en-US"/>
         </w:rPr>
       </w:pPr>
-    </w:p>
-    <w:p>
-      <w:pPr>
-        <w:rPr>
-          <w:lang w:val="en-US"/>
-        </w:rPr>
-      </w:pPr>
-      <w:r>
-        <w:rPr>
-          <w:lang w:val="en-US"/>
-        </w:rPr>
+      <w:r>
+        <w:rPr>
+          <w:lang w:val="en-US"/>
+        </w:rPr>
+        <w:lastRenderedPageBreak/>
         <w:t xml:space="preserve">TEXTBOX S1: </w:t>
       </w:r>
       <w:r>
@@ -1454,79 +1459,7 @@
                                 <w:szCs w:val="20"/>
                                 <w:lang w:val="en-US"/>
                               </w:rPr>
-                              <w:t xml:space="preserve">We like to include randomized controlled trials (RCT), field experiments, quasi-experimental studies (QES), or observational studies, which use a control/comparison research design to examine effects. This means that the study must compare at least two groups of students or children. Such studies can have many labels and the different designs can have different notations. The most common sub-categories of </w:t>
-                            </w:r>
-                            <w:proofErr w:type="spellStart"/>
-                            <w:r>
-                              <w:rPr>
-                                <w:i/>
-                                <w:szCs w:val="20"/>
-                                <w:lang w:val="en-US"/>
-                              </w:rPr>
-                              <w:t>randomised</w:t>
-                            </w:r>
-                            <w:proofErr w:type="spellEnd"/>
-                            <w:r>
-                              <w:rPr>
-                                <w:i/>
-                                <w:szCs w:val="20"/>
-                                <w:lang w:val="en-US"/>
-                              </w:rPr>
-                              <w:t xml:space="preserve"> controlled trials and quasi-experimental studies are: individual </w:t>
-                            </w:r>
-                            <w:proofErr w:type="spellStart"/>
-                            <w:r>
-                              <w:rPr>
-                                <w:i/>
-                                <w:szCs w:val="20"/>
-                                <w:lang w:val="en-US"/>
-                              </w:rPr>
-                              <w:t>randomised</w:t>
-                            </w:r>
-                            <w:proofErr w:type="spellEnd"/>
-                            <w:r>
-                              <w:rPr>
-                                <w:i/>
-                                <w:szCs w:val="20"/>
-                                <w:lang w:val="en-US"/>
-                              </w:rPr>
-                              <w:t xml:space="preserve"> assignment, cluster </w:t>
-                            </w:r>
-                            <w:proofErr w:type="spellStart"/>
-                            <w:r>
-                              <w:rPr>
-                                <w:i/>
-                                <w:szCs w:val="20"/>
-                                <w:lang w:val="en-US"/>
-                              </w:rPr>
-                              <w:t>randomised</w:t>
-                            </w:r>
-                            <w:proofErr w:type="spellEnd"/>
-                            <w:r>
-                              <w:rPr>
-                                <w:i/>
-                                <w:szCs w:val="20"/>
-                                <w:lang w:val="en-US"/>
-                              </w:rPr>
-                              <w:t xml:space="preserve"> assignment, stratified/blocked random assignment, pseudo-</w:t>
-                            </w:r>
-                            <w:proofErr w:type="spellStart"/>
-                            <w:r>
-                              <w:rPr>
-                                <w:i/>
-                                <w:szCs w:val="20"/>
-                                <w:lang w:val="en-US"/>
-                              </w:rPr>
-                              <w:t>randomisation</w:t>
-                            </w:r>
-                            <w:proofErr w:type="spellEnd"/>
-                            <w:r>
-                              <w:rPr>
-                                <w:i/>
-                                <w:szCs w:val="20"/>
-                                <w:lang w:val="en-US"/>
-                              </w:rPr>
-                              <w:t xml:space="preserve">, matching cohort studies, difference-in-differences, regression-discontinuity designs, instrumental variable designs, propensity score matching, case-control studies, etc. Studies employing a within-subject design are also eligible for inclusion. For each study, we would like you to assess: </w:t>
+                              <w:t xml:space="preserve">We like to include randomized controlled trials (RCT), field experiments, quasi-experimental studies (QES), or observational studies, which use a control/comparison research design to examine effects. This means that the study must compare at least two groups of students or children. Such studies can have many labels and the different designs can have different notations. The most common sub-categories of randomised controlled trials and quasi-experimental studies are: individual randomised assignment, cluster randomised assignment, stratified/blocked random assignment, pseudo-randomisation, matching cohort studies, difference-in-differences, regression-discontinuity designs, instrumental variable designs, propensity score matching, case-control studies, etc. Studies employing a within-subject design are also eligible for inclusion. For each study, we would like you to assess: </w:t>
                             </w:r>
                           </w:p>
                           <w:p>
@@ -1980,71 +1913,7 @@
                                 <w:i/>
                                 <w:lang w:val="en-US"/>
                               </w:rPr>
-                              <w:t xml:space="preserve">We want to include studies with quantitative measures. Only investigations performed in a school setting on children or students (ages 4-18 years old) are relevant for this review. This means that experiments performed in laboratories must be excluded, because we are only interested in real school settings and educational systems. We only want to include studies that investigate children or students attending either primary or secondary school, this means from kindergarten until grade 12. In other words, we are looking for studies where the participants are students 4-18 years old. The study must entail testing students or children. The testing can be standardized and non-standardized tests as well as formative assessments and summative tests, and high-stakes and low-stakes exams. This also include repeated testing, interim assessment testing, class quizzes, multiple choice testing, progress monitoring assessments or measures, curriculum-based measurement or assessments, retrieval practice measures or assessments, etc. We like to include randomized controlled trials (RCT), fields experiments, quasi-experimental studies (QES), or observational studies, which use a control/comparison research design to examine effects. This means that the study must compare at least two groups of students or children. Such studies can have many labels and the different designs can have different notations. The most common sub-categories of </w:t>
-                            </w:r>
-                            <w:proofErr w:type="spellStart"/>
-                            <w:r>
-                              <w:rPr>
-                                <w:i/>
-                                <w:lang w:val="en-US"/>
-                              </w:rPr>
-                              <w:t>randomised</w:t>
-                            </w:r>
-                            <w:proofErr w:type="spellEnd"/>
-                            <w:r>
-                              <w:rPr>
-                                <w:i/>
-                                <w:lang w:val="en-US"/>
-                              </w:rPr>
-                              <w:t xml:space="preserve"> controlled trials and quasi-experimental studies are: individual </w:t>
-                            </w:r>
-                            <w:proofErr w:type="spellStart"/>
-                            <w:r>
-                              <w:rPr>
-                                <w:i/>
-                                <w:lang w:val="en-US"/>
-                              </w:rPr>
-                              <w:t>randomised</w:t>
-                            </w:r>
-                            <w:proofErr w:type="spellEnd"/>
-                            <w:r>
-                              <w:rPr>
-                                <w:i/>
-                                <w:lang w:val="en-US"/>
-                              </w:rPr>
-                              <w:t xml:space="preserve"> assignment, cluster </w:t>
-                            </w:r>
-                            <w:proofErr w:type="spellStart"/>
-                            <w:r>
-                              <w:rPr>
-                                <w:i/>
-                                <w:lang w:val="en-US"/>
-                              </w:rPr>
-                              <w:t>randomised</w:t>
-                            </w:r>
-                            <w:proofErr w:type="spellEnd"/>
-                            <w:r>
-                              <w:rPr>
-                                <w:i/>
-                                <w:lang w:val="en-US"/>
-                              </w:rPr>
-                              <w:t xml:space="preserve"> assignment, stratified/blocked random assignment, pseudo-</w:t>
-                            </w:r>
-                            <w:proofErr w:type="spellStart"/>
-                            <w:r>
-                              <w:rPr>
-                                <w:i/>
-                                <w:lang w:val="en-US"/>
-                              </w:rPr>
-                              <w:t>randomisation</w:t>
-                            </w:r>
-                            <w:proofErr w:type="spellEnd"/>
-                            <w:r>
-                              <w:rPr>
-                                <w:i/>
-                                <w:lang w:val="en-US"/>
-                              </w:rPr>
-                              <w:t xml:space="preserve">, matching cohort studies, difference-in-differences, regression-discontinuity designs, instrumental variable designs, propensity score matching, case-control studies, etc. Studies employing a within-subject design are also eligible for inclusion. In the review, we would like to include studies that measures students' academic achievement. In this review, we do not restrict measures of academic achievement to specific subjects. </w:t>
+                              <w:t xml:space="preserve">We want to include studies with quantitative measures. Only investigations performed in a school setting on children or students (ages 4-18 years old) are relevant for this review. This means that experiments performed in laboratories must be excluded, because we are only interested in real school settings and educational systems. We only want to include studies that investigate children or students attending either primary or secondary school, this means from kindergarten until grade 12. In other words, we are looking for studies where the participants are students 4-18 years old. The study must entail testing students or children. The testing can be standardized and non-standardized tests as well as formative assessments and summative tests, and high-stakes and low-stakes exams. This also include repeated testing, interim assessment testing, class quizzes, multiple choice testing, progress monitoring assessments or measures, curriculum-based measurement or assessments, retrieval practice measures or assessments, etc. We like to include randomized controlled trials (RCT), fields experiments, quasi-experimental studies (QES), or observational studies, which use a control/comparison research design to examine effects. This means that the study must compare at least two groups of students or children. Such studies can have many labels and the different designs can have different notations. The most common sub-categories of randomised controlled trials and quasi-experimental studies are: individual randomised assignment, cluster randomised assignment, stratified/blocked random assignment, pseudo-randomisation, matching cohort studies, difference-in-differences, regression-discontinuity designs, instrumental variable designs, propensity score matching, case-control studies, etc. Studies employing a within-subject design are also eligible for inclusion. In the review, we would like to include studies that measures students' academic achievement. In this review, we do not restrict measures of academic achievement to specific subjects. </w:t>
                             </w:r>
                           </w:p>
                           <w:p>
@@ -2377,6 +2246,12 @@
       </w:r>
     </w:p>
     <w:sectPr>
+      <w:headerReference w:type="even" r:id="rId8"/>
+      <w:headerReference w:type="default" r:id="rId9"/>
+      <w:footerReference w:type="even" r:id="rId10"/>
+      <w:footerReference w:type="default" r:id="rId11"/>
+      <w:headerReference w:type="first" r:id="rId12"/>
+      <w:footerReference w:type="first" r:id="rId13"/>
       <w:pgSz w:w="11906" w:h="16838"/>
       <w:pgMar w:top="1701" w:right="1134" w:bottom="1701" w:left="1134" w:header="708" w:footer="708" w:gutter="0"/>
       <w:cols w:space="708"/>
@@ -2384,6 +2259,127 @@
     </w:sectPr>
   </w:body>
 </w:document>
+</file>
+
+<file path=word/endnotes.xml><?xml version="1.0" encoding="utf-8"?>
+<w:endnotes xmlns:wpc="http://schemas.microsoft.com/office/word/2010/wordprocessingCanvas" xmlns:cx="http://schemas.microsoft.com/office/drawing/2014/chartex" xmlns:cx1="http://schemas.microsoft.com/office/drawing/2015/9/8/chartex" xmlns:cx2="http://schemas.microsoft.com/office/drawing/2015/10/21/chartex" xmlns:cx3="http://schemas.microsoft.com/office/drawing/2016/5/9/chartex" xmlns:cx4="http://schemas.microsoft.com/office/drawing/2016/5/10/chartex" xmlns:cx5="http://schemas.microsoft.com/office/drawing/2016/5/11/chartex" xmlns:cx6="http://schemas.microsoft.com/office/drawing/2016/5/12/chartex" xmlns:cx7="http://schemas.microsoft.com/office/drawing/2016/5/13/chartex" xmlns:cx8="http://schemas.microsoft.com/office/drawing/2016/5/14/chartex" xmlns:mc="http://schemas.openxmlformats.org/markup-compatibility/2006" xmlns:aink="http://schemas.microsoft.com/office/drawing/2016/ink" xmlns:am3d="http://schemas.microsoft.com/office/drawing/2017/model3d" xmlns:o="urn:schemas-microsoft-com:office:office" xmlns:r="http://schemas.openxmlformats.org/officeDocument/2006/relationships" xmlns:m="http://schemas.openxmlformats.org/officeDocument/2006/math" xmlns:v="urn:schemas-microsoft-com:vml" xmlns:wp14="http://schemas.microsoft.com/office/word/2010/wordprocessingDrawing" xmlns:wp="http://schemas.openxmlformats.org/drawingml/2006/wordprocessingDrawing" xmlns:w10="urn:schemas-microsoft-com:office:word" xmlns:w="http://schemas.openxmlformats.org/wordprocessingml/2006/main" xmlns:w14="http://schemas.microsoft.com/office/word/2010/wordml" xmlns:w15="http://schemas.microsoft.com/office/word/2012/wordml" xmlns:w16cid="http://schemas.microsoft.com/office/word/2016/wordml/cid" xmlns:w16se="http://schemas.microsoft.com/office/word/2015/wordml/symex" xmlns:wpg="http://schemas.microsoft.com/office/word/2010/wordprocessingGroup" xmlns:wpi="http://schemas.microsoft.com/office/word/2010/wordprocessingInk" xmlns:wne="http://schemas.microsoft.com/office/word/2006/wordml" xmlns:wps="http://schemas.microsoft.com/office/word/2010/wordprocessingShape" mc:Ignorable="w14 w15 w16se w16cid wp14">
+  <w:endnote w:type="separator" w:id="-1">
+    <w:p>
+      <w:pPr>
+        <w:spacing w:after="0" w:line="240" w:lineRule="auto"/>
+      </w:pPr>
+      <w:r>
+        <w:separator/>
+      </w:r>
+    </w:p>
+  </w:endnote>
+  <w:endnote w:type="continuationSeparator" w:id="0">
+    <w:p>
+      <w:pPr>
+        <w:spacing w:after="0" w:line="240" w:lineRule="auto"/>
+      </w:pPr>
+      <w:r>
+        <w:continuationSeparator/>
+      </w:r>
+    </w:p>
+  </w:endnote>
+</w:endnotes>
+</file>
+
+<file path=word/footer1.xml><?xml version="1.0" encoding="utf-8"?>
+<w:ftr xmlns:wpc="http://schemas.microsoft.com/office/word/2010/wordprocessingCanvas" xmlns:cx="http://schemas.microsoft.com/office/drawing/2014/chartex" xmlns:cx1="http://schemas.microsoft.com/office/drawing/2015/9/8/chartex" xmlns:cx2="http://schemas.microsoft.com/office/drawing/2015/10/21/chartex" xmlns:cx3="http://schemas.microsoft.com/office/drawing/2016/5/9/chartex" xmlns:cx4="http://schemas.microsoft.com/office/drawing/2016/5/10/chartex" xmlns:cx5="http://schemas.microsoft.com/office/drawing/2016/5/11/chartex" xmlns:cx6="http://schemas.microsoft.com/office/drawing/2016/5/12/chartex" xmlns:cx7="http://schemas.microsoft.com/office/drawing/2016/5/13/chartex" xmlns:cx8="http://schemas.microsoft.com/office/drawing/2016/5/14/chartex" xmlns:mc="http://schemas.openxmlformats.org/markup-compatibility/2006" xmlns:aink="http://schemas.microsoft.com/office/drawing/2016/ink" xmlns:am3d="http://schemas.microsoft.com/office/drawing/2017/model3d" xmlns:o="urn:schemas-microsoft-com:office:office" xmlns:r="http://schemas.openxmlformats.org/officeDocument/2006/relationships" xmlns:m="http://schemas.openxmlformats.org/officeDocument/2006/math" xmlns:v="urn:schemas-microsoft-com:vml" xmlns:wp14="http://schemas.microsoft.com/office/word/2010/wordprocessingDrawing" xmlns:wp="http://schemas.openxmlformats.org/drawingml/2006/wordprocessingDrawing" xmlns:w10="urn:schemas-microsoft-com:office:word" xmlns:w="http://schemas.openxmlformats.org/wordprocessingml/2006/main" xmlns:w14="http://schemas.microsoft.com/office/word/2010/wordml" xmlns:w15="http://schemas.microsoft.com/office/word/2012/wordml" xmlns:w16cid="http://schemas.microsoft.com/office/word/2016/wordml/cid" xmlns:w16se="http://schemas.microsoft.com/office/word/2015/wordml/symex" xmlns:wpg="http://schemas.microsoft.com/office/word/2010/wordprocessingGroup" xmlns:wpi="http://schemas.microsoft.com/office/word/2010/wordprocessingInk" xmlns:wne="http://schemas.microsoft.com/office/word/2006/wordml" xmlns:wps="http://schemas.microsoft.com/office/word/2010/wordprocessingShape" mc:Ignorable="w14 w15 w16se w16cid wp14">
+  <w:p>
+    <w:pPr>
+      <w:pStyle w:val="Footer"/>
+    </w:pPr>
+  </w:p>
+</w:ftr>
+</file>
+
+<file path=word/footer2.xml><?xml version="1.0" encoding="utf-8"?>
+<w:ftr xmlns:wpc="http://schemas.microsoft.com/office/word/2010/wordprocessingCanvas" xmlns:cx="http://schemas.microsoft.com/office/drawing/2014/chartex" xmlns:cx1="http://schemas.microsoft.com/office/drawing/2015/9/8/chartex" xmlns:cx2="http://schemas.microsoft.com/office/drawing/2015/10/21/chartex" xmlns:cx3="http://schemas.microsoft.com/office/drawing/2016/5/9/chartex" xmlns:cx4="http://schemas.microsoft.com/office/drawing/2016/5/10/chartex" xmlns:cx5="http://schemas.microsoft.com/office/drawing/2016/5/11/chartex" xmlns:cx6="http://schemas.microsoft.com/office/drawing/2016/5/12/chartex" xmlns:cx7="http://schemas.microsoft.com/office/drawing/2016/5/13/chartex" xmlns:cx8="http://schemas.microsoft.com/office/drawing/2016/5/14/chartex" xmlns:mc="http://schemas.openxmlformats.org/markup-compatibility/2006" xmlns:aink="http://schemas.microsoft.com/office/drawing/2016/ink" xmlns:am3d="http://schemas.microsoft.com/office/drawing/2017/model3d" xmlns:o="urn:schemas-microsoft-com:office:office" xmlns:r="http://schemas.openxmlformats.org/officeDocument/2006/relationships" xmlns:m="http://schemas.openxmlformats.org/officeDocument/2006/math" xmlns:v="urn:schemas-microsoft-com:vml" xmlns:wp14="http://schemas.microsoft.com/office/word/2010/wordprocessingDrawing" xmlns:wp="http://schemas.openxmlformats.org/drawingml/2006/wordprocessingDrawing" xmlns:w10="urn:schemas-microsoft-com:office:word" xmlns:w="http://schemas.openxmlformats.org/wordprocessingml/2006/main" xmlns:w14="http://schemas.microsoft.com/office/word/2010/wordml" xmlns:w15="http://schemas.microsoft.com/office/word/2012/wordml" xmlns:w16cid="http://schemas.microsoft.com/office/word/2016/wordml/cid" xmlns:w16se="http://schemas.microsoft.com/office/word/2015/wordml/symex" xmlns:wpg="http://schemas.microsoft.com/office/word/2010/wordprocessingGroup" xmlns:wpi="http://schemas.microsoft.com/office/word/2010/wordprocessingInk" xmlns:wne="http://schemas.microsoft.com/office/word/2006/wordml" xmlns:wps="http://schemas.microsoft.com/office/word/2010/wordprocessingShape" mc:Ignorable="w14 w15 w16se w16cid wp14">
+  <w:p>
+    <w:pPr>
+      <w:pStyle w:val="Footer"/>
+    </w:pPr>
+  </w:p>
+</w:ftr>
+</file>
+
+<file path=word/footer3.xml><?xml version="1.0" encoding="utf-8"?>
+<w:ftr xmlns:wpc="http://schemas.microsoft.com/office/word/2010/wordprocessingCanvas" xmlns:cx="http://schemas.microsoft.com/office/drawing/2014/chartex" xmlns:cx1="http://schemas.microsoft.com/office/drawing/2015/9/8/chartex" xmlns:cx2="http://schemas.microsoft.com/office/drawing/2015/10/21/chartex" xmlns:cx3="http://schemas.microsoft.com/office/drawing/2016/5/9/chartex" xmlns:cx4="http://schemas.microsoft.com/office/drawing/2016/5/10/chartex" xmlns:cx5="http://schemas.microsoft.com/office/drawing/2016/5/11/chartex" xmlns:cx6="http://schemas.microsoft.com/office/drawing/2016/5/12/chartex" xmlns:cx7="http://schemas.microsoft.com/office/drawing/2016/5/13/chartex" xmlns:cx8="http://schemas.microsoft.com/office/drawing/2016/5/14/chartex" xmlns:mc="http://schemas.openxmlformats.org/markup-compatibility/2006" xmlns:aink="http://schemas.microsoft.com/office/drawing/2016/ink" xmlns:am3d="http://schemas.microsoft.com/office/drawing/2017/model3d" xmlns:o="urn:schemas-microsoft-com:office:office" xmlns:r="http://schemas.openxmlformats.org/officeDocument/2006/relationships" xmlns:m="http://schemas.openxmlformats.org/officeDocument/2006/math" xmlns:v="urn:schemas-microsoft-com:vml" xmlns:wp14="http://schemas.microsoft.com/office/word/2010/wordprocessingDrawing" xmlns:wp="http://schemas.openxmlformats.org/drawingml/2006/wordprocessingDrawing" xmlns:w10="urn:schemas-microsoft-com:office:word" xmlns:w="http://schemas.openxmlformats.org/wordprocessingml/2006/main" xmlns:w14="http://schemas.microsoft.com/office/word/2010/wordml" xmlns:w15="http://schemas.microsoft.com/office/word/2012/wordml" xmlns:w16cid="http://schemas.microsoft.com/office/word/2016/wordml/cid" xmlns:w16se="http://schemas.microsoft.com/office/word/2015/wordml/symex" xmlns:wpg="http://schemas.microsoft.com/office/word/2010/wordprocessingGroup" xmlns:wpi="http://schemas.microsoft.com/office/word/2010/wordprocessingInk" xmlns:wne="http://schemas.microsoft.com/office/word/2006/wordml" xmlns:wps="http://schemas.microsoft.com/office/word/2010/wordprocessingShape" mc:Ignorable="w14 w15 w16se w16cid wp14">
+  <w:p>
+    <w:pPr>
+      <w:pStyle w:val="Footer"/>
+    </w:pPr>
+  </w:p>
+</w:ftr>
+</file>
+
+<file path=word/footnotes.xml><?xml version="1.0" encoding="utf-8"?>
+<w:footnotes xmlns:wpc="http://schemas.microsoft.com/office/word/2010/wordprocessingCanvas" xmlns:cx="http://schemas.microsoft.com/office/drawing/2014/chartex" xmlns:cx1="http://schemas.microsoft.com/office/drawing/2015/9/8/chartex" xmlns:cx2="http://schemas.microsoft.com/office/drawing/2015/10/21/chartex" xmlns:cx3="http://schemas.microsoft.com/office/drawing/2016/5/9/chartex" xmlns:cx4="http://schemas.microsoft.com/office/drawing/2016/5/10/chartex" xmlns:cx5="http://schemas.microsoft.com/office/drawing/2016/5/11/chartex" xmlns:cx6="http://schemas.microsoft.com/office/drawing/2016/5/12/chartex" xmlns:cx7="http://schemas.microsoft.com/office/drawing/2016/5/13/chartex" xmlns:cx8="http://schemas.microsoft.com/office/drawing/2016/5/14/chartex" xmlns:mc="http://schemas.openxmlformats.org/markup-compatibility/2006" xmlns:aink="http://schemas.microsoft.com/office/drawing/2016/ink" xmlns:am3d="http://schemas.microsoft.com/office/drawing/2017/model3d" xmlns:o="urn:schemas-microsoft-com:office:office" xmlns:r="http://schemas.openxmlformats.org/officeDocument/2006/relationships" xmlns:m="http://schemas.openxmlformats.org/officeDocument/2006/math" xmlns:v="urn:schemas-microsoft-com:vml" xmlns:wp14="http://schemas.microsoft.com/office/word/2010/wordprocessingDrawing" xmlns:wp="http://schemas.openxmlformats.org/drawingml/2006/wordprocessingDrawing" xmlns:w10="urn:schemas-microsoft-com:office:word" xmlns:w="http://schemas.openxmlformats.org/wordprocessingml/2006/main" xmlns:w14="http://schemas.microsoft.com/office/word/2010/wordml" xmlns:w15="http://schemas.microsoft.com/office/word/2012/wordml" xmlns:w16cid="http://schemas.microsoft.com/office/word/2016/wordml/cid" xmlns:w16se="http://schemas.microsoft.com/office/word/2015/wordml/symex" xmlns:wpg="http://schemas.microsoft.com/office/word/2010/wordprocessingGroup" xmlns:wpi="http://schemas.microsoft.com/office/word/2010/wordprocessingInk" xmlns:wne="http://schemas.microsoft.com/office/word/2006/wordml" xmlns:wps="http://schemas.microsoft.com/office/word/2010/wordprocessingShape" mc:Ignorable="w14 w15 w16se w16cid wp14">
+  <w:footnote w:type="separator" w:id="-1">
+    <w:p>
+      <w:pPr>
+        <w:spacing w:after="0" w:line="240" w:lineRule="auto"/>
+      </w:pPr>
+      <w:r>
+        <w:separator/>
+      </w:r>
+    </w:p>
+  </w:footnote>
+  <w:footnote w:type="continuationSeparator" w:id="0">
+    <w:p>
+      <w:pPr>
+        <w:spacing w:after="0" w:line="240" w:lineRule="auto"/>
+      </w:pPr>
+      <w:r>
+        <w:continuationSeparator/>
+      </w:r>
+    </w:p>
+  </w:footnote>
+</w:footnotes>
+</file>
+
+<file path=word/header1.xml><?xml version="1.0" encoding="utf-8"?>
+<w:hdr xmlns:wpc="http://schemas.microsoft.com/office/word/2010/wordprocessingCanvas" xmlns:cx="http://schemas.microsoft.com/office/drawing/2014/chartex" xmlns:cx1="http://schemas.microsoft.com/office/drawing/2015/9/8/chartex" xmlns:cx2="http://schemas.microsoft.com/office/drawing/2015/10/21/chartex" xmlns:cx3="http://schemas.microsoft.com/office/drawing/2016/5/9/chartex" xmlns:cx4="http://schemas.microsoft.com/office/drawing/2016/5/10/chartex" xmlns:cx5="http://schemas.microsoft.com/office/drawing/2016/5/11/chartex" xmlns:cx6="http://schemas.microsoft.com/office/drawing/2016/5/12/chartex" xmlns:cx7="http://schemas.microsoft.com/office/drawing/2016/5/13/chartex" xmlns:cx8="http://schemas.microsoft.com/office/drawing/2016/5/14/chartex" xmlns:mc="http://schemas.openxmlformats.org/markup-compatibility/2006" xmlns:aink="http://schemas.microsoft.com/office/drawing/2016/ink" xmlns:am3d="http://schemas.microsoft.com/office/drawing/2017/model3d" xmlns:o="urn:schemas-microsoft-com:office:office" xmlns:r="http://schemas.openxmlformats.org/officeDocument/2006/relationships" xmlns:m="http://schemas.openxmlformats.org/officeDocument/2006/math" xmlns:v="urn:schemas-microsoft-com:vml" xmlns:wp14="http://schemas.microsoft.com/office/word/2010/wordprocessingDrawing" xmlns:wp="http://schemas.openxmlformats.org/drawingml/2006/wordprocessingDrawing" xmlns:w10="urn:schemas-microsoft-com:office:word" xmlns:w="http://schemas.openxmlformats.org/wordprocessingml/2006/main" xmlns:w14="http://schemas.microsoft.com/office/word/2010/wordml" xmlns:w15="http://schemas.microsoft.com/office/word/2012/wordml" xmlns:w16cid="http://schemas.microsoft.com/office/word/2016/wordml/cid" xmlns:w16se="http://schemas.microsoft.com/office/word/2015/wordml/symex" xmlns:wpg="http://schemas.microsoft.com/office/word/2010/wordprocessingGroup" xmlns:wpi="http://schemas.microsoft.com/office/word/2010/wordprocessingInk" xmlns:wne="http://schemas.microsoft.com/office/word/2006/wordml" xmlns:wps="http://schemas.microsoft.com/office/word/2010/wordprocessingShape" mc:Ignorable="w14 w15 w16se w16cid wp14">
+  <w:p>
+    <w:pPr>
+      <w:pStyle w:val="Header"/>
+    </w:pPr>
+  </w:p>
+</w:hdr>
+</file>
+
+<file path=word/header2.xml><?xml version="1.0" encoding="utf-8"?>
+<w:hdr xmlns:wpc="http://schemas.microsoft.com/office/word/2010/wordprocessingCanvas" xmlns:cx="http://schemas.microsoft.com/office/drawing/2014/chartex" xmlns:cx1="http://schemas.microsoft.com/office/drawing/2015/9/8/chartex" xmlns:cx2="http://schemas.microsoft.com/office/drawing/2015/10/21/chartex" xmlns:cx3="http://schemas.microsoft.com/office/drawing/2016/5/9/chartex" xmlns:cx4="http://schemas.microsoft.com/office/drawing/2016/5/10/chartex" xmlns:cx5="http://schemas.microsoft.com/office/drawing/2016/5/11/chartex" xmlns:cx6="http://schemas.microsoft.com/office/drawing/2016/5/12/chartex" xmlns:cx7="http://schemas.microsoft.com/office/drawing/2016/5/13/chartex" xmlns:cx8="http://schemas.microsoft.com/office/drawing/2016/5/14/chartex" xmlns:mc="http://schemas.openxmlformats.org/markup-compatibility/2006" xmlns:aink="http://schemas.microsoft.com/office/drawing/2016/ink" xmlns:am3d="http://schemas.microsoft.com/office/drawing/2017/model3d" xmlns:o="urn:schemas-microsoft-com:office:office" xmlns:r="http://schemas.openxmlformats.org/officeDocument/2006/relationships" xmlns:m="http://schemas.openxmlformats.org/officeDocument/2006/math" xmlns:v="urn:schemas-microsoft-com:vml" xmlns:wp14="http://schemas.microsoft.com/office/word/2010/wordprocessingDrawing" xmlns:wp="http://schemas.openxmlformats.org/drawingml/2006/wordprocessingDrawing" xmlns:w10="urn:schemas-microsoft-com:office:word" xmlns:w="http://schemas.openxmlformats.org/wordprocessingml/2006/main" xmlns:w14="http://schemas.microsoft.com/office/word/2010/wordml" xmlns:w15="http://schemas.microsoft.com/office/word/2012/wordml" xmlns:w16cid="http://schemas.microsoft.com/office/word/2016/wordml/cid" xmlns:w16se="http://schemas.microsoft.com/office/word/2015/wordml/symex" xmlns:wpg="http://schemas.microsoft.com/office/word/2010/wordprocessingGroup" xmlns:wpi="http://schemas.microsoft.com/office/word/2010/wordprocessingInk" xmlns:wne="http://schemas.microsoft.com/office/word/2006/wordml" xmlns:wps="http://schemas.microsoft.com/office/word/2010/wordprocessingShape" mc:Ignorable="w14 w15 w16se w16cid wp14">
+  <w:p>
+    <w:pPr>
+      <w:pStyle w:val="Header"/>
+    </w:pPr>
+    <w:r>
+      <w:t xml:space="preserve">SUPPLLEMENTARY MATERIAL FOR GPT AS </w:t>
+    </w:r>
+    <w:bookmarkStart w:id="0" w:name="_GoBack"/>
+    <w:r>
+      <w:t xml:space="preserve">SECOND </w:t>
+    </w:r>
+    <w:bookmarkEnd w:id="0"/>
+    <w:r>
+      <w:t>SCREENER</w:t>
+    </w:r>
+  </w:p>
+</w:hdr>
+</file>
+
+<file path=word/header3.xml><?xml version="1.0" encoding="utf-8"?>
+<w:hdr xmlns:wpc="http://schemas.microsoft.com/office/word/2010/wordprocessingCanvas" xmlns:cx="http://schemas.microsoft.com/office/drawing/2014/chartex" xmlns:cx1="http://schemas.microsoft.com/office/drawing/2015/9/8/chartex" xmlns:cx2="http://schemas.microsoft.com/office/drawing/2015/10/21/chartex" xmlns:cx3="http://schemas.microsoft.com/office/drawing/2016/5/9/chartex" xmlns:cx4="http://schemas.microsoft.com/office/drawing/2016/5/10/chartex" xmlns:cx5="http://schemas.microsoft.com/office/drawing/2016/5/11/chartex" xmlns:cx6="http://schemas.microsoft.com/office/drawing/2016/5/12/chartex" xmlns:cx7="http://schemas.microsoft.com/office/drawing/2016/5/13/chartex" xmlns:cx8="http://schemas.microsoft.com/office/drawing/2016/5/14/chartex" xmlns:mc="http://schemas.openxmlformats.org/markup-compatibility/2006" xmlns:aink="http://schemas.microsoft.com/office/drawing/2016/ink" xmlns:am3d="http://schemas.microsoft.com/office/drawing/2017/model3d" xmlns:o="urn:schemas-microsoft-com:office:office" xmlns:r="http://schemas.openxmlformats.org/officeDocument/2006/relationships" xmlns:m="http://schemas.openxmlformats.org/officeDocument/2006/math" xmlns:v="urn:schemas-microsoft-com:vml" xmlns:wp14="http://schemas.microsoft.com/office/word/2010/wordprocessingDrawing" xmlns:wp="http://schemas.openxmlformats.org/drawingml/2006/wordprocessingDrawing" xmlns:w10="urn:schemas-microsoft-com:office:word" xmlns:w="http://schemas.openxmlformats.org/wordprocessingml/2006/main" xmlns:w14="http://schemas.microsoft.com/office/word/2010/wordml" xmlns:w15="http://schemas.microsoft.com/office/word/2012/wordml" xmlns:w16cid="http://schemas.microsoft.com/office/word/2016/wordml/cid" xmlns:w16se="http://schemas.microsoft.com/office/word/2015/wordml/symex" xmlns:wpg="http://schemas.microsoft.com/office/word/2010/wordprocessingGroup" xmlns:wpi="http://schemas.microsoft.com/office/word/2010/wordprocessingInk" xmlns:wne="http://schemas.microsoft.com/office/word/2006/wordml" xmlns:wps="http://schemas.microsoft.com/office/word/2010/wordprocessingShape" mc:Ignorable="w14 w15 w16se w16cid wp14">
+  <w:p>
+    <w:pPr>
+      <w:pStyle w:val="Header"/>
+    </w:pPr>
+  </w:p>
+</w:hdr>
 </file>
 
 <file path=word/styles.xml><?xml version="1.0" encoding="utf-8"?>
@@ -2869,6 +2865,58 @@
       </w:tblBorders>
     </w:tblPr>
   </w:style>
+  <w:style w:type="paragraph" w:styleId="Header">
+    <w:name w:val="header"/>
+    <w:basedOn w:val="Normal"/>
+    <w:link w:val="HeaderChar"/>
+    <w:uiPriority w:val="99"/>
+    <w:unhideWhenUsed/>
+    <w:rsid w:val="00CA032C"/>
+    <w:pPr>
+      <w:tabs>
+        <w:tab w:val="center" w:pos="4986"/>
+        <w:tab w:val="right" w:pos="9972"/>
+      </w:tabs>
+      <w:spacing w:after="0" w:line="240" w:lineRule="auto"/>
+    </w:pPr>
+  </w:style>
+  <w:style w:type="character" w:customStyle="1" w:styleId="HeaderChar">
+    <w:name w:val="Header Char"/>
+    <w:basedOn w:val="DefaultParagraphFont"/>
+    <w:link w:val="Header"/>
+    <w:uiPriority w:val="99"/>
+    <w:rsid w:val="00CA032C"/>
+    <w:rPr>
+      <w:rFonts w:ascii="Times New Roman" w:hAnsi="Times New Roman"/>
+      <w:sz w:val="24"/>
+    </w:rPr>
+  </w:style>
+  <w:style w:type="paragraph" w:styleId="Footer">
+    <w:name w:val="footer"/>
+    <w:basedOn w:val="Normal"/>
+    <w:link w:val="FooterChar"/>
+    <w:uiPriority w:val="99"/>
+    <w:unhideWhenUsed/>
+    <w:rsid w:val="00CA032C"/>
+    <w:pPr>
+      <w:tabs>
+        <w:tab w:val="center" w:pos="4986"/>
+        <w:tab w:val="right" w:pos="9972"/>
+      </w:tabs>
+      <w:spacing w:after="0" w:line="240" w:lineRule="auto"/>
+    </w:pPr>
+  </w:style>
+  <w:style w:type="character" w:customStyle="1" w:styleId="FooterChar">
+    <w:name w:val="Footer Char"/>
+    <w:basedOn w:val="DefaultParagraphFont"/>
+    <w:link w:val="Footer"/>
+    <w:uiPriority w:val="99"/>
+    <w:rsid w:val="00CA032C"/>
+    <w:rPr>
+      <w:rFonts w:ascii="Times New Roman" w:hAnsi="Times New Roman"/>
+      <w:sz w:val="24"/>
+    </w:rPr>
+  </w:style>
 </w:styles>
 </file>
 

</xml_diff>